<commit_message>
Worddan obyekt hosil qilib saqlanmoqda
</commit_message>
<xml_diff>
--- a/shablontest.docx
+++ b/shablontest.docx
@@ -12,7 +12,83 @@
         <w:rPr>
           <w:lang w:val="en-US"/>
         </w:rPr>
-        <w:t>A tegining vazifasi?,rang beradi,enini belgilaydi,boshqa sahifaga o'tadi,boshqa sahi</w:t>
+        <w:t>A tegining vazifasi?</w:t>
+      </w:r>
+    </w:p>
+    <w:p>
+      <w:pPr>
+        <w:rPr>
+          <w:lang w:val="en-US"/>
+        </w:rPr>
+      </w:pPr>
+      <w:r>
+        <w:rPr>
+          <w:lang w:val="en-US"/>
+        </w:rPr>
+        <w:t>&gt;</w:t>
+      </w:r>
+      <w:r>
+        <w:rPr>
+          <w:lang w:val="en-US"/>
+        </w:rPr>
+        <w:t>rang beradi</w:t>
+      </w:r>
+    </w:p>
+    <w:p>
+      <w:pPr>
+        <w:rPr>
+          <w:lang w:val="en-US"/>
+        </w:rPr>
+      </w:pPr>
+      <w:r>
+        <w:rPr>
+          <w:lang w:val="en-US"/>
+        </w:rPr>
+        <w:t>&gt;</w:t>
+      </w:r>
+      <w:r>
+        <w:rPr>
+          <w:lang w:val="en-US"/>
+        </w:rPr>
+        <w:t>enini belgilaydi</w:t>
+      </w:r>
+    </w:p>
+    <w:p>
+      <w:pPr>
+        <w:rPr>
+          <w:lang w:val="en-US"/>
+        </w:rPr>
+      </w:pPr>
+      <w:r>
+        <w:rPr>
+          <w:lang w:val="en-US"/>
+        </w:rPr>
+        <w:t>&gt;</w:t>
+      </w:r>
+      <w:r>
+        <w:rPr>
+          <w:lang w:val="en-US"/>
+        </w:rPr>
+        <w:t>boshqa sahifaga o'tadi</w:t>
+      </w:r>
+    </w:p>
+    <w:p>
+      <w:pPr>
+        <w:rPr>
+          <w:lang w:val="en-US"/>
+        </w:rPr>
+      </w:pPr>
+      <w:r>
+        <w:rPr>
+          <w:lang w:val="en-US"/>
+        </w:rPr>
+        <w:t>&gt;</w:t>
+      </w:r>
+      <w:r>
+        <w:rPr>
+          <w:lang w:val="en-US"/>
+        </w:rPr>
+        <w:t>boshqa sahi</w:t>
       </w:r>
       <w:r>
         <w:rPr>
@@ -20,37 +96,152 @@
         </w:rPr>
         <w:t>faga o’tadi.</w:t>
       </w:r>
+    </w:p>
+    <w:p>
+      <w:pPr>
+        <w:rPr>
+          <w:lang w:val="en-US"/>
+        </w:rPr>
+      </w:pPr>
+    </w:p>
+    <w:p>
+      <w:pPr>
+        <w:rPr>
+          <w:lang w:val="en-US"/>
+        </w:rPr>
+      </w:pPr>
       <w:r>
         <w:rPr>
           <w:lang w:val="en-US"/>
         </w:rPr>
         <w:t>*</w:t>
       </w:r>
-    </w:p>
-    <w:p>
-      <w:pPr>
-        <w:rPr>
-          <w:lang w:val="en-US"/>
-        </w:rPr>
-      </w:pPr>
-      <w:r>
-        <w:rPr>
-          <w:lang w:val="en-US"/>
-        </w:rPr>
-        <w:t>Color hususiyati nima qiladi?,rang beradi,bo’y beradi,bunday hususiyat yo’q,rang beradi.*</w:t>
-      </w:r>
-    </w:p>
-    <w:p>
-      <w:pPr>
-        <w:rPr>
-          <w:lang w:val="en-US"/>
-        </w:rPr>
-      </w:pPr>
-      <w:r>
-        <w:rPr>
-          <w:lang w:val="en-US"/>
-        </w:rPr>
-        <w:t>Margin nima?,elementni ichidagi yozuvni ichkariga siljitadi,element o’zini boshqa elementlardan uzoqlashtiradi,hiralashadi,</w:t>
+      <w:r>
+        <w:rPr>
+          <w:lang w:val="en-US"/>
+        </w:rPr>
+        <w:t>Color hususiyati nima qiladi?</w:t>
+      </w:r>
+    </w:p>
+    <w:p>
+      <w:pPr>
+        <w:rPr>
+          <w:lang w:val="en-US"/>
+        </w:rPr>
+      </w:pPr>
+      <w:r>
+        <w:rPr>
+          <w:lang w:val="en-US"/>
+        </w:rPr>
+        <w:t>&gt;</w:t>
+      </w:r>
+      <w:r>
+        <w:rPr>
+          <w:lang w:val="en-US"/>
+        </w:rPr>
+        <w:t>rang beradi</w:t>
+      </w:r>
+    </w:p>
+    <w:p>
+      <w:pPr>
+        <w:rPr>
+          <w:lang w:val="en-US"/>
+        </w:rPr>
+      </w:pPr>
+      <w:r>
+        <w:rPr>
+          <w:lang w:val="en-US"/>
+        </w:rPr>
+        <w:t>&gt;</w:t>
+      </w:r>
+      <w:r>
+        <w:rPr>
+          <w:lang w:val="en-US"/>
+        </w:rPr>
+        <w:t>bo’y beradi</w:t>
+      </w:r>
+    </w:p>
+    <w:p>
+      <w:pPr>
+        <w:rPr>
+          <w:lang w:val="en-US"/>
+        </w:rPr>
+      </w:pPr>
+      <w:r>
+        <w:rPr>
+          <w:lang w:val="en-US"/>
+        </w:rPr>
+        <w:t>&gt;</w:t>
+      </w:r>
+      <w:r>
+        <w:rPr>
+          <w:lang w:val="en-US"/>
+        </w:rPr>
+        <w:t>bunday hususiyat yo’q</w:t>
+      </w:r>
+    </w:p>
+    <w:p>
+      <w:pPr>
+        <w:rPr>
+          <w:lang w:val="en-US"/>
+        </w:rPr>
+      </w:pPr>
+      <w:r>
+        <w:rPr>
+          <w:lang w:val="en-US"/>
+        </w:rPr>
+        <w:t>&gt;</w:t>
+      </w:r>
+      <w:r>
+        <w:rPr>
+          <w:lang w:val="en-US"/>
+        </w:rPr>
+        <w:t>rang beradi.</w:t>
+      </w:r>
+    </w:p>
+    <w:p>
+      <w:pPr>
+        <w:rPr>
+          <w:lang w:val="en-US"/>
+        </w:rPr>
+      </w:pPr>
+      <w:r>
+        <w:rPr>
+          <w:lang w:val="en-US"/>
+        </w:rPr>
+        <w:t>*Margin nima?</w:t>
+      </w:r>
+    </w:p>
+    <w:p>
+      <w:pPr>
+        <w:rPr>
+          <w:lang w:val="en-US"/>
+        </w:rPr>
+      </w:pPr>
+      <w:r>
+        <w:rPr>
+          <w:lang w:val="en-US"/>
+        </w:rPr>
+        <w:t>&gt;</w:t>
+      </w:r>
+      <w:r>
+        <w:rPr>
+          <w:lang w:val="en-US"/>
+        </w:rPr>
+        <w:t>elementni ichidagi yozuvni ichkariga siljitadi</w:t>
+      </w:r>
+    </w:p>
+    <w:p>
+      <w:pPr>
+        <w:rPr>
+          <w:lang w:val="en-US"/>
+        </w:rPr>
+      </w:pPr>
+      <w:r>
+        <w:rPr>
+          <w:lang w:val="en-US"/>
+        </w:rPr>
+        <w:t>&gt;</w:t>
       </w:r>
       <w:r>
         <w:rPr>
@@ -58,11 +249,115 @@
         </w:rPr>
         <w:t>element o’zini boshqa elementlardan uzoqlashtiradi</w:t>
       </w:r>
-      <w:r>
-        <w:rPr>
-          <w:lang w:val="en-US"/>
-        </w:rPr>
-        <w:t>.*</w:t>
+    </w:p>
+    <w:p>
+      <w:pPr>
+        <w:rPr>
+          <w:lang w:val="en-US"/>
+        </w:rPr>
+      </w:pPr>
+      <w:r>
+        <w:rPr>
+          <w:lang w:val="en-US"/>
+        </w:rPr>
+        <w:t>&gt;</w:t>
+      </w:r>
+      <w:r>
+        <w:rPr>
+          <w:lang w:val="en-US"/>
+        </w:rPr>
+        <w:t>hiralashadi</w:t>
+      </w:r>
+    </w:p>
+    <w:p>
+      <w:pPr>
+        <w:rPr>
+          <w:lang w:val="en-US"/>
+        </w:rPr>
+      </w:pPr>
+      <w:r>
+        <w:rPr>
+          <w:lang w:val="en-US"/>
+        </w:rPr>
+        <w:t>&gt;</w:t>
+      </w:r>
+      <w:r>
+        <w:rPr>
+          <w:lang w:val="en-US"/>
+        </w:rPr>
+        <w:t>element o’zini boshqa elementlardan uzoqlashtiradi.</w:t>
+      </w:r>
+    </w:p>
+    <w:p>
+      <w:pPr>
+        <w:rPr>
+          <w:lang w:val="en-US"/>
+        </w:rPr>
+      </w:pPr>
+    </w:p>
+    <w:p>
+      <w:pPr>
+        <w:rPr>
+          <w:lang w:val="en-US"/>
+        </w:rPr>
+      </w:pPr>
+      <w:r>
+        <w:rPr>
+          <w:lang w:val="en-US"/>
+        </w:rPr>
+        <w:t>*teg nima?</w:t>
+      </w:r>
+    </w:p>
+    <w:p>
+      <w:pPr>
+        <w:rPr>
+          <w:lang w:val="en-US"/>
+        </w:rPr>
+      </w:pPr>
+      <w:r>
+        <w:rPr>
+          <w:lang w:val="en-US"/>
+        </w:rPr>
+        <w:t>&gt;sayt hosil qiluvchi element,bo’lak</w:t>
+      </w:r>
+    </w:p>
+    <w:p>
+      <w:pPr>
+        <w:rPr>
+          <w:lang w:val="en-US"/>
+        </w:rPr>
+      </w:pPr>
+      <w:r>
+        <w:rPr>
+          <w:lang w:val="en-US"/>
+        </w:rPr>
+        <w:t>&gt;yozuvlarni o’rab oladi</w:t>
+      </w:r>
+    </w:p>
+    <w:p>
+      <w:pPr>
+        <w:rPr>
+          <w:lang w:val="en-US"/>
+        </w:rPr>
+      </w:pPr>
+      <w:r>
+        <w:rPr>
+          <w:lang w:val="en-US"/>
+        </w:rPr>
+        <w:t>&gt;faqat rasm chiqaradi</w:t>
+      </w:r>
+    </w:p>
+    <w:p>
+      <w:pPr>
+        <w:rPr>
+          <w:lang w:val="en-US"/>
+        </w:rPr>
+      </w:pPr>
+      <w:r>
+        <w:rPr>
+          <w:lang w:val="en-US"/>
+        </w:rPr>
+        <w:t>&gt;sayt hosil qiluvchi element,bo’lak</w:t>
       </w:r>
     </w:p>
     <w:sectPr>

</xml_diff>